<commit_message>
Entity Framework Code First and Performance completed!
</commit_message>
<xml_diff>
--- a/SoftUni-Level3/2.DatabaseApps/Homeworks/1.Entity-Framework-HW/1. Entity-Framework-Homework.docx
+++ b/SoftUni-Level3/2.DatabaseApps/Homeworks/1.Entity-Framework-HW/1. Entity-Framework-Homework.docx
@@ -83,8 +83,21 @@
       <w:r>
         <w:rPr>
           <w:bCs/>
+          <w:noProof/>
         </w:rPr>
-        <w:t>Create a DbContext for the SoftUni database</w:t>
+        <w:t>DbContext</w:t>
+      </w:r>
+      <w:r>
+        <w:rPr>
+          <w:bCs/>
+        </w:rPr>
+        <w:t xml:space="preserve"> for the SoftUni </w:t>
+      </w:r>
+      <w:r>
+        <w:rPr>
+          <w:bCs/>
+        </w:rPr>
+        <w:t>Database</w:t>
       </w:r>
     </w:p>
     <w:p>
@@ -103,15 +116,54 @@
         <w:rPr>
           <w:bCs/>
         </w:rPr>
-        <w:t>Create a DAO class</w:t>
+        <w:t xml:space="preserve">Employee </w:t>
+      </w:r>
+      <w:r>
+        <w:rPr>
+          <w:bCs/>
+        </w:rPr>
+        <w:t xml:space="preserve">DAO </w:t>
+      </w:r>
+      <w:r>
+        <w:rPr>
+          <w:bCs/>
+        </w:rPr>
+        <w:t>Class</w:t>
       </w:r>
     </w:p>
     <w:p>
       <w:r>
-        <w:t>Your task is to create a Data Access Object class with static methods which provides functionality for inserting, modifying and deleting cu</w:t>
-      </w:r>
-      <w:r>
-        <w:t>stomers. Write a testing class.</w:t>
+        <w:t>Your task is to create a Data Access Object</w:t>
+      </w:r>
+      <w:r>
+        <w:rPr>
+          <w:lang w:val="bg-BG"/>
+        </w:rPr>
+        <w:t xml:space="preserve"> (</w:t>
+      </w:r>
+      <w:r>
+        <w:t>DAO</w:t>
+      </w:r>
+      <w:r>
+        <w:rPr>
+          <w:lang w:val="bg-BG"/>
+        </w:rPr>
+        <w:t>)</w:t>
+      </w:r>
+      <w:r>
+        <w:t xml:space="preserve"> class with static methods</w:t>
+      </w:r>
+      <w:r>
+        <w:t>, which provide</w:t>
+      </w:r>
+      <w:r>
+        <w:t xml:space="preserve"> functionality for inserting, modifying and deleting </w:t>
+      </w:r>
+      <w:r>
+        <w:t>employees</w:t>
+      </w:r>
+      <w:r>
+        <w:t>. Write a testing class.</w:t>
       </w:r>
     </w:p>
     <w:p>
@@ -125,18 +177,39 @@
         <w:rPr>
           <w:bCs/>
         </w:rPr>
-        <w:t>Write a method that finds customers</w:t>
+        <w:t xml:space="preserve">Employees </w:t>
       </w:r>
       <w:r>
         <w:rPr>
           <w:bCs/>
         </w:rPr>
-        <w:t xml:space="preserve"> with orders</w:t>
+        <w:t xml:space="preserve">with </w:t>
+      </w:r>
+      <w:r>
+        <w:rPr>
+          <w:bCs/>
+        </w:rPr>
+        <w:t>Projects after 2002</w:t>
       </w:r>
     </w:p>
     <w:p>
       <w:r>
-        <w:t>Your task is to write a method that finds all customers who have orders made in 1997 year and shipped to Canada.</w:t>
+        <w:t xml:space="preserve">Your task is to write a method that finds all </w:t>
+      </w:r>
+      <w:r>
+        <w:t>employees</w:t>
+      </w:r>
+      <w:r>
+        <w:t xml:space="preserve"> who have </w:t>
+      </w:r>
+      <w:r>
+        <w:t xml:space="preserve">projects </w:t>
+      </w:r>
+      <w:r>
+        <w:t>with start date in 2002 year</w:t>
+      </w:r>
+      <w:r>
+        <w:t>.</w:t>
       </w:r>
     </w:p>
     <w:p>
@@ -150,18 +223,39 @@
         <w:rPr>
           <w:bCs/>
         </w:rPr>
-        <w:t>Implement previous by using native SQL</w:t>
+        <w:t>N</w:t>
       </w:r>
       <w:r>
         <w:rPr>
           <w:bCs/>
         </w:rPr>
-        <w:t xml:space="preserve"> query</w:t>
+        <w:t>ative SQL</w:t>
+      </w:r>
+      <w:r>
+        <w:rPr>
+          <w:bCs/>
+        </w:rPr>
+        <w:t xml:space="preserve"> </w:t>
+      </w:r>
+      <w:r>
+        <w:rPr>
+          <w:bCs/>
+        </w:rPr>
+        <w:t>Query</w:t>
       </w:r>
     </w:p>
     <w:p>
       <w:r>
-        <w:t>Your task is to solve the previous task by using native SQL query and executing it through the DbContext.</w:t>
+        <w:t xml:space="preserve">Your task is to solve the previous task by using native SQL query and executing it through the </w:t>
+      </w:r>
+      <w:r>
+        <w:rPr>
+          <w:rStyle w:val="CodeChar"/>
+        </w:rPr>
+        <w:t>DbContext</w:t>
+      </w:r>
+      <w:r>
+        <w:t>.</w:t>
       </w:r>
     </w:p>
     <w:p>
@@ -175,30 +269,66 @@
         <w:rPr>
           <w:bCs/>
         </w:rPr>
-        <w:t>W</w:t>
+        <w:t>Employees</w:t>
       </w:r>
       <w:r>
         <w:rPr>
           <w:bCs/>
         </w:rPr>
-        <w:t>rite a method that finds</w:t>
+        <w:t xml:space="preserve"> </w:t>
       </w:r>
       <w:r>
         <w:rPr>
           <w:bCs/>
         </w:rPr>
-        <w:t xml:space="preserve"> sales by region</w:t>
+        <w:t xml:space="preserve">by </w:t>
       </w:r>
       <w:r>
         <w:rPr>
           <w:bCs/>
         </w:rPr>
-        <w:t xml:space="preserve"> and period</w:t>
+        <w:t xml:space="preserve">Department </w:t>
+      </w:r>
+      <w:r>
+        <w:rPr>
+          <w:bCs/>
+        </w:rPr>
+        <w:t xml:space="preserve">and </w:t>
+      </w:r>
+      <w:r>
+        <w:rPr>
+          <w:bCs/>
+        </w:rPr>
+        <w:t>Manager</w:t>
       </w:r>
     </w:p>
     <w:p>
       <w:r>
-        <w:t>Your task is to write a method that finds all sales by specified region and period (start / end dates).</w:t>
+        <w:t xml:space="preserve">Your task is to write a method that finds all </w:t>
+      </w:r>
+      <w:r>
+        <w:t>employees by specified department (name)</w:t>
+      </w:r>
+      <w:r>
+        <w:t xml:space="preserve"> and </w:t>
+      </w:r>
+      <w:r>
+        <w:t>manager</w:t>
+      </w:r>
+      <w:r>
+        <w:t xml:space="preserve"> (</w:t>
+      </w:r>
+      <w:r>
+        <w:t>first name</w:t>
+      </w:r>
+      <w:r>
+        <w:t xml:space="preserve"> and</w:t>
+      </w:r>
+      <w:r>
+        <w:t xml:space="preserve"> last name</w:t>
+      </w:r>
+      <w:r>
+        <w:t>).</w:t>
       </w:r>
     </w:p>
     <w:p>
@@ -212,39 +342,36 @@
         <w:rPr>
           <w:bCs/>
         </w:rPr>
-        <w:t xml:space="preserve">Create a database called </w:t>
-      </w:r>
-      <w:r>
-        <w:rPr>
-          <w:bCs/>
-        </w:rPr>
-        <w:t>SoftUniTwin</w:t>
+        <w:t>Concurrent Database Changes with EF</w:t>
       </w:r>
     </w:p>
     <w:p>
       <w:r>
-        <w:t xml:space="preserve">Your task is to create a database </w:t>
-      </w:r>
-      <w:r>
-        <w:t xml:space="preserve">called </w:t>
+        <w:t xml:space="preserve">Your task is to try to open two different data contexts </w:t>
+      </w:r>
+      <w:r>
+        <w:t>and</w:t>
+      </w:r>
+      <w:r>
+        <w:t xml:space="preserve"> to</w:t>
+      </w:r>
+      <w:r>
+        <w:t xml:space="preserve"> perform concurrent changes on the same records</w:t>
+      </w:r>
+      <w:r>
+        <w:t xml:space="preserve"> in some database table</w:t>
+      </w:r>
+      <w:r>
+        <w:t xml:space="preserve">. What will happen at </w:t>
       </w:r>
       <w:r>
         <w:rPr>
-          <w:b/>
+          <w:rStyle w:val="CodeChar"/>
         </w:rPr>
-        <w:t>SoftUniTwin</w:t>
-      </w:r>
-      <w:r>
-        <w:t xml:space="preserve"> with the same structure as </w:t>
-      </w:r>
-      <w:r>
-        <w:rPr>
-          <w:b/>
-        </w:rPr>
-        <w:t>SoftUni</w:t>
-      </w:r>
-      <w:r>
-        <w:t xml:space="preserve"> using the features from DbContext. Find for the API for schema generation in MSDN or in Google.</w:t>
+        <w:t>SaveChanges()</w:t>
+      </w:r>
+      <w:r>
+        <w:t>? How to deal with it?</w:t>
       </w:r>
     </w:p>
     <w:p>
@@ -258,44 +385,75 @@
         <w:rPr>
           <w:bCs/>
         </w:rPr>
-        <w:t>Try to o</w:t>
+        <w:t xml:space="preserve">Employees </w:t>
       </w:r>
       <w:r>
         <w:rPr>
           <w:bCs/>
         </w:rPr>
-        <w:t>pen two different data contexts</w:t>
+        <w:t>with C</w:t>
+      </w:r>
+      <w:r>
+        <w:rPr>
+          <w:bCs/>
+        </w:rPr>
+        <w:t xml:space="preserve">orresponding </w:t>
+      </w:r>
+      <w:r>
+        <w:rPr>
+          <w:bCs/>
+        </w:rPr>
+        <w:t>T</w:t>
+      </w:r>
+      <w:r>
+        <w:rPr>
+          <w:bCs/>
+        </w:rPr>
+        <w:t>erritories</w:t>
       </w:r>
     </w:p>
     <w:p>
       <w:r>
-        <w:t xml:space="preserve">Your task is to try to open two different data contexts </w:t>
-      </w:r>
-      <w:r>
-        <w:t>and</w:t>
-      </w:r>
-      <w:r>
-        <w:t xml:space="preserve"> to</w:t>
-      </w:r>
-      <w:r>
-        <w:t xml:space="preserve"> perform concurrent changes on the same records. What will happen at </w:t>
+        <w:t>Your task is to create a class</w:t>
+      </w:r>
+      <w:r>
+        <w:t>,</w:t>
+      </w:r>
+      <w:r>
+        <w:t xml:space="preserve"> which allows employees to access their corresponding territories as property of the type </w:t>
       </w:r>
       <w:r>
         <w:rPr>
           <w:b/>
         </w:rPr>
-        <w:t>SaveChang</w:t>
-      </w:r>
-      <w:bookmarkStart w:id="0" w:name="_GoBack"/>
-      <w:bookmarkEnd w:id="0"/>
+        <w:t>EntitySet&lt;T&gt;</w:t>
+      </w:r>
+      <w:r>
+        <w:t xml:space="preserve"> by inheriting the </w:t>
+      </w:r>
+      <w:r>
+        <w:rPr>
+          <w:rFonts w:ascii="Consolas" w:hAnsi="Consolas" w:cs="Consolas"/>
+          <w:b/>
+          <w:bCs/>
+        </w:rPr>
+        <w:t>Employee</w:t>
+      </w:r>
+      <w:r>
+        <w:t xml:space="preserve"> entity class</w:t>
+      </w:r>
+      <w:r>
+        <w:t xml:space="preserve"> or by using a </w:t>
+      </w:r>
       <w:r>
         <w:rPr>
           <w:b/>
+          <w:bCs/>
         </w:rPr>
-        <w:t>es()</w:t>
-      </w:r>
-      <w:r>
-        <w:t>? How to deal with it?</w:t>
+        <w:t>partial class</w:t>
+      </w:r>
+      <w:r>
+        <w:t>.</w:t>
       </w:r>
     </w:p>
     <w:p>
@@ -309,27 +467,45 @@
         <w:rPr>
           <w:bCs/>
         </w:rPr>
-        <w:t>Create</w:t>
-      </w:r>
-      <w:r>
-        <w:rPr>
-          <w:bCs/>
-        </w:rPr>
-        <w:t xml:space="preserve"> a class which allows employees to access their corresponding territories</w:t>
+        <w:t>Insert a New Project</w:t>
       </w:r>
     </w:p>
     <w:p>
       <w:r>
-        <w:t xml:space="preserve">Your task is to create a class which allows employees to access their corresponding territories as property of the type </w:t>
-      </w:r>
-      <w:r>
-        <w:rPr>
-          <w:b/>
-        </w:rPr>
-        <w:t>EntitySet&lt;T&gt;</w:t>
-      </w:r>
-      <w:r>
-        <w:t xml:space="preserve"> by inheriting the Employee entity class.</w:t>
+        <w:t>Your task is to c</w:t>
+      </w:r>
+      <w:r>
+        <w:t xml:space="preserve">reate a method that </w:t>
+      </w:r>
+      <w:r>
+        <w:t>inserts</w:t>
+      </w:r>
+      <w:r>
+        <w:t xml:space="preserve"> a new </w:t>
+      </w:r>
+      <w:r>
+        <w:t>project</w:t>
+      </w:r>
+      <w:r>
+        <w:t xml:space="preserve"> in the </w:t>
+      </w:r>
+      <w:r>
+        <w:t>SoftUni</w:t>
+      </w:r>
+      <w:r>
+        <w:t xml:space="preserve"> database. The </w:t>
+      </w:r>
+      <w:r>
+        <w:t xml:space="preserve">project </w:t>
+      </w:r>
+      <w:r>
+        <w:t xml:space="preserve">should contain several </w:t>
+      </w:r>
+      <w:r>
+        <w:t>employees</w:t>
+      </w:r>
+      <w:r>
+        <w:t>.</w:t>
       </w:r>
     </w:p>
     <w:p>
@@ -343,19 +519,13 @@
         <w:rPr>
           <w:bCs/>
         </w:rPr>
-        <w:t xml:space="preserve">Create a method that places a new order in the </w:t>
+        <w:t xml:space="preserve">Call a </w:t>
       </w:r>
       <w:r>
         <w:rPr>
           <w:bCs/>
         </w:rPr>
-        <w:t>SoftUni database</w:t>
-      </w:r>
-      <w:r>
-        <w:rPr>
-          <w:bCs/>
-        </w:rPr>
-        <w:t xml:space="preserve"> TODO: FIX IT!</w:t>
+        <w:t>Stored Procedure</w:t>
       </w:r>
     </w:p>
     <w:p>
@@ -363,13 +533,43 @@
         <w:t>Your task is to c</w:t>
       </w:r>
       <w:r>
-        <w:t xml:space="preserve">reate a method that places a new order in the </w:t>
-      </w:r>
-      <w:r>
-        <w:t>SoftUni</w:t>
-      </w:r>
-      <w:r>
-        <w:t xml:space="preserve"> database. The order should contain several order items. Use transaction to ensure the data consistency.</w:t>
+        <w:t xml:space="preserve">reate a stored procedure in the SoftUni database for finding the total </w:t>
+      </w:r>
+      <w:r>
+        <w:t>projects</w:t>
+      </w:r>
+      <w:r>
+        <w:t xml:space="preserve"> for given </w:t>
+      </w:r>
+      <w:r>
+        <w:t>employee</w:t>
+      </w:r>
+      <w:r>
+        <w:t xml:space="preserve"> </w:t>
+      </w:r>
+      <w:r>
+        <w:t>(</w:t>
+      </w:r>
+      <w:r>
+        <w:t xml:space="preserve">first </w:t>
+      </w:r>
+      <w:r>
+        <w:t xml:space="preserve">name and </w:t>
+      </w:r>
+      <w:r>
+        <w:t>last name</w:t>
+      </w:r>
+      <w:r>
+        <w:t>)</w:t>
+      </w:r>
+      <w:r>
+        <w:t xml:space="preserve">. </w:t>
+      </w:r>
+      <w:r>
+        <w:t>Using EF i</w:t>
+      </w:r>
+      <w:r>
+        <w:t>mplement a C# method that calls the stored procedure and returns the retuned record set.</w:t>
       </w:r>
     </w:p>
     <w:p>
@@ -384,68 +584,46 @@
           <w:bCs/>
         </w:rPr>
         <w:lastRenderedPageBreak/>
-        <w:t xml:space="preserve">Create a stored procedures in the </w:t>
+        <w:t xml:space="preserve">* </w:t>
       </w:r>
       <w:r>
         <w:rPr>
           <w:bCs/>
         </w:rPr>
-        <w:t>SoftUni</w:t>
+        <w:t xml:space="preserve">Play with </w:t>
       </w:r>
       <w:r>
         <w:rPr>
           <w:bCs/>
         </w:rPr>
-        <w:t xml:space="preserve"> database</w:t>
-      </w:r>
-    </w:p>
-    <w:p>
-      <w:r>
-        <w:t>Your task is to c</w:t>
-      </w:r>
-      <w:r>
-        <w:t>reate a stored procedures in the SoftUni database for finding the total incomes for given supplier name and period (start date, end date). Implement a C# method that calls the stored procedure and returns the retuned record set.</w:t>
-      </w:r>
-    </w:p>
-    <w:p>
-      <w:pPr>
-        <w:pStyle w:val="Heading2"/>
+        <w:t xml:space="preserve">the </w:t>
+      </w:r>
+      <w:r>
         <w:rPr>
           <w:bCs/>
         </w:rPr>
-      </w:pPr>
-      <w:r>
-        <w:rPr>
-          <w:bCs/>
-        </w:rPr>
-        <w:t>Create a dat</w:t>
-      </w:r>
-      <w:r>
-        <w:rPr>
-          <w:bCs/>
-        </w:rPr>
-        <w:t>abase holding users and groups</w:t>
+        <w:t>SQL Server Profiler</w:t>
       </w:r>
     </w:p>
     <w:p>
       <w:r>
-        <w:t>Your task is to c</w:t>
-      </w:r>
-      <w:r>
-        <w:t>reate a database holding users and groups. Create a transactional</w:t>
-      </w:r>
-      <w:r>
-        <w:t xml:space="preserve"> EF based method that creates a</w:t>
-      </w:r>
-      <w:r>
-        <w:t xml:space="preserve"> user and puts it in a group "Admins". In case the group "Admins" do not exist, create the group in the same transaction. If some of the operations fail (e.g. the username already exist), cancel the entire transaction.</w:t>
+        <w:t xml:space="preserve">Your task is to use SQL Server Profiler to view all your queries </w:t>
+      </w:r>
+      <w:r>
+        <w:t>from the previous homework task</w:t>
+      </w:r>
+      <w:r>
+        <w:t>.</w:t>
+      </w:r>
+      <w:r>
+        <w:t xml:space="preserve"> Submit a screenshot as a homework.</w:t>
       </w:r>
     </w:p>
     <w:p>
       <w:pPr>
         <w:pStyle w:val="Heading2"/>
         <w:rPr>
-          <w:bCs/>
+          <w:lang w:val="en-GB"/>
         </w:rPr>
       </w:pPr>
       <w:r>
@@ -458,50 +636,31 @@
         <w:rPr>
           <w:bCs/>
         </w:rPr>
-        <w:t xml:space="preserve">Play with </w:t>
+        <w:t>E</w:t>
       </w:r>
       <w:r>
         <w:rPr>
           <w:bCs/>
         </w:rPr>
-        <w:t>SQL Server Profiler</w:t>
-      </w:r>
-    </w:p>
-    <w:p>
-      <w:r>
-        <w:t>Your task is to use SQL Server Profiler to view all your queries from the previous homework tasks.</w:t>
-      </w:r>
-    </w:p>
-    <w:p>
-      <w:pPr>
-        <w:pStyle w:val="Heading2"/>
-        <w:rPr>
-          <w:lang w:val="en-GB"/>
-        </w:rPr>
-      </w:pPr>
+        <w:t xml:space="preserve">xplore the </w:t>
+      </w:r>
       <w:r>
         <w:rPr>
           <w:bCs/>
         </w:rPr>
-        <w:t xml:space="preserve">* </w:t>
+        <w:t xml:space="preserve">Full </w:t>
       </w:r>
       <w:r>
         <w:rPr>
           <w:bCs/>
         </w:rPr>
-        <w:t>E</w:t>
+        <w:t xml:space="preserve">Source Code </w:t>
       </w:r>
       <w:r>
         <w:rPr>
           <w:bCs/>
         </w:rPr>
-        <w:t xml:space="preserve">xplore the full </w:t>
-      </w:r>
-      <w:r>
-        <w:rPr>
-          <w:bCs/>
-        </w:rPr>
-        <w:t>source code of Entity Framework</w:t>
+        <w:t>of Entity Framework</w:t>
       </w:r>
     </w:p>
     <w:p>
@@ -522,9 +681,24 @@
             <w:rStyle w:val="Hyperlink"/>
             <w:lang w:val="en-GB"/>
           </w:rPr>
-          <w:t>http://entityframework.codeplex.com/</w:t>
+          <w:t>http://entityframework.codeplex.com</w:t>
         </w:r>
       </w:hyperlink>
+      <w:r>
+        <w:rPr>
+          <w:lang w:val="en-GB"/>
+        </w:rPr>
+        <w:t>. Do not submit anything for this problem.</w:t>
+      </w:r>
+    </w:p>
+    <w:p>
+      <w:pPr>
+        <w:rPr>
+          <w:lang w:val="en-GB"/>
+        </w:rPr>
+      </w:pPr>
+      <w:bookmarkStart w:id="0" w:name="_GoBack"/>
+      <w:bookmarkEnd w:id="0"/>
     </w:p>
     <w:sectPr>
       <w:headerReference w:type="default" r:id="rId10"/>
@@ -2263,7 +2437,7 @@
         </mc:Choice>
         <mc:Fallback>
           <w:pict>
-            <v:line w14:anchorId="5088A400" id="Straight Connector 1" o:spid="_x0000_s1026" style="position:absolute;flip:y;z-index:251662336;visibility:visible;mso-wrap-style:square;mso-width-percent:0;mso-height-percent:0;mso-wrap-distance-left:9pt;mso-wrap-distance-top:0;mso-wrap-distance-right:9pt;mso-wrap-distance-bottom:0;mso-position-horizontal:absolute;mso-position-horizontal-relative:text;mso-position-vertical:absolute;mso-position-vertical-relative:text;mso-width-percent:0;mso-height-percent:0;mso-width-relative:margin;mso-height-relative:margin" from="-.35pt,11.2pt" to="520.45pt,11.2pt" o:gfxdata="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" strokecolor="#f37123" strokeweight="1pt">
+            <v:line w14:anchorId="7D512486" id="Straight Connector 1" o:spid="_x0000_s1026" style="position:absolute;flip:y;z-index:251662336;visibility:visible;mso-wrap-style:square;mso-width-percent:0;mso-height-percent:0;mso-wrap-distance-left:9pt;mso-wrap-distance-top:0;mso-wrap-distance-right:9pt;mso-wrap-distance-bottom:0;mso-position-horizontal:absolute;mso-position-horizontal-relative:text;mso-position-vertical:absolute;mso-position-vertical-relative:text;mso-width-percent:0;mso-height-percent:0;mso-width-relative:margin;mso-height-relative:margin" from="-.35pt,11.2pt" to="520.45pt,11.2pt" o:gfxdata="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" strokecolor="#f37123" strokeweight="1pt">
               <v:stroke endcap="round"/>
             </v:line>
           </w:pict>
@@ -2331,7 +2505,7 @@
                                 <wp:extent cx="1360800" cy="439200"/>
                                 <wp:effectExtent l="0" t="0" r="0" b="0"/>
                                 <wp:docPr id="24" name="Picture 24" title="Software University Foundation - logo">
-                                  <a:hlinkClick xmlns:a="http://schemas.openxmlformats.org/drawingml/2006/main" r:id="rId1"/>
+                                  <a:hlinkClick xmlns:a="http://schemas.openxmlformats.org/drawingml/2006/main" r:id="rId22"/>
                                 </wp:docPr>
                                 <wp:cNvGraphicFramePr>
                                   <a:graphicFrameLocks xmlns:a="http://schemas.openxmlformats.org/drawingml/2006/main"/>
@@ -2415,7 +2589,7 @@
                           <wp:extent cx="1360800" cy="439200"/>
                           <wp:effectExtent l="0" t="0" r="0" b="0"/>
                           <wp:docPr id="24" name="Picture 24" title="Software University Foundation - logo">
-                            <a:hlinkClick xmlns:a="http://schemas.openxmlformats.org/drawingml/2006/main" r:id="rId1"/>
+                            <a:hlinkClick xmlns:a="http://schemas.openxmlformats.org/drawingml/2006/main" r:id="rId22"/>
                           </wp:docPr>
                           <wp:cNvGraphicFramePr>
                             <a:graphicFrameLocks xmlns:a="http://schemas.openxmlformats.org/drawingml/2006/main"/>
@@ -7046,6 +7220,7 @@
   <w:style w:type="character" w:default="1" w:styleId="DefaultParagraphFont">
     <w:name w:val="Default Paragraph Font"/>
     <w:uiPriority w:val="1"/>
+    <w:semiHidden/>
     <w:unhideWhenUsed/>
   </w:style>
   <w:style w:type="table" w:default="1" w:styleId="TableNormal">
@@ -7636,7 +7811,7 @@
 </file>
 
 <file path=customXml/itemProps1.xml><?xml version="1.0" encoding="utf-8"?>
-<ds:datastoreItem xmlns:ds="http://schemas.openxmlformats.org/officeDocument/2006/customXml" ds:itemID="{C7D66704-2D51-4E4D-AAE1-C51E798A3871}">
+<ds:datastoreItem xmlns:ds="http://schemas.openxmlformats.org/officeDocument/2006/customXml" ds:itemID="{4084C152-8067-4B0E-AA4D-94F7FE762CA4}">
   <ds:schemaRefs>
     <ds:schemaRef ds:uri="http://schemas.openxmlformats.org/officeDocument/2006/bibliography"/>
   </ds:schemaRefs>

</xml_diff>